<commit_message>
modificacion casos de prueba 4,5,6 y se agrego el caso de prueba 7 y el de usabilidad que son pruebas no funcionales, se actualiza el prototipo y el atefacto de trazabilida
</commit_message>
<xml_diff>
--- a/Proyecto software/entrega 3/pruebas/CU-3.docx
+++ b/Proyecto software/entrega 3/pruebas/CU-3.docx
@@ -324,6 +324,78 @@
         <w:rPr>
           <w:rFonts w:ascii="Tahoma" w:hAnsi="Tahoma"/>
           <w:b/>
+        </w:rPr>
+      </w:pPr>
+      <w:r>
+        <w:rPr>
+          <w:rFonts w:ascii="Tahoma" w:hAnsi="Tahoma"/>
+          <w:b/>
+        </w:rPr>
+        <w:t xml:space="preserve">1.1. </w:t>
+      </w:r>
+      <w:proofErr w:type="spellStart"/>
+      <w:r>
+        <w:rPr>
+          <w:rFonts w:ascii="Tahoma" w:hAnsi="Tahoma"/>
+          <w:b/>
+        </w:rPr>
+        <w:t>Document</w:t>
+      </w:r>
+      <w:proofErr w:type="spellEnd"/>
+      <w:r>
+        <w:rPr>
+          <w:rFonts w:ascii="Tahoma" w:hAnsi="Tahoma"/>
+          <w:b/>
+        </w:rPr>
+        <w:t xml:space="preserve"> </w:t>
+      </w:r>
+      <w:proofErr w:type="spellStart"/>
+      <w:r>
+        <w:rPr>
+          <w:rFonts w:ascii="Tahoma" w:hAnsi="Tahoma"/>
+          <w:b/>
+        </w:rPr>
+        <w:t>identifier</w:t>
+      </w:r>
+      <w:proofErr w:type="spellEnd"/>
+    </w:p>
+    <w:p>
+      <w:pPr>
+        <w:spacing w:after="0" w:line="240" w:lineRule="auto"/>
+        <w:jc w:val="both"/>
+        <w:rPr>
+          <w:rFonts w:ascii="Tahoma" w:hAnsi="Tahoma"/>
+        </w:rPr>
+      </w:pPr>
+      <w:r>
+        <w:rPr>
+          <w:rFonts w:ascii="Tahoma" w:hAnsi="Tahoma"/>
+        </w:rPr>
+        <w:t xml:space="preserve">Documento de Caso de Uso </w:t>
+      </w:r>
+      <w:r>
+        <w:rPr>
+          <w:rFonts w:ascii="Tahoma" w:hAnsi="Tahoma"/>
+        </w:rPr>
+        <w:t>3</w:t>
+      </w:r>
+    </w:p>
+    <w:p>
+      <w:pPr>
+        <w:spacing w:after="0" w:line="240" w:lineRule="auto"/>
+        <w:jc w:val="both"/>
+        <w:rPr>
+          <w:rFonts w:ascii="Tahoma" w:hAnsi="Tahoma"/>
+        </w:rPr>
+      </w:pPr>
+    </w:p>
+    <w:p>
+      <w:pPr>
+        <w:spacing w:after="0" w:line="240" w:lineRule="auto"/>
+        <w:jc w:val="both"/>
+        <w:rPr>
+          <w:rFonts w:ascii="Tahoma" w:hAnsi="Tahoma"/>
+          <w:b/>
           <w:lang w:val="en-US"/>
         </w:rPr>
       </w:pPr>
@@ -333,241 +405,6 @@
           <w:b/>
           <w:lang w:val="en-US"/>
         </w:rPr>
-        <w:t xml:space="preserve">1.1. </w:t>
-      </w:r>
-      <w:r>
-        <w:rPr>
-          <w:rFonts w:ascii="Tahoma" w:hAnsi="Tahoma"/>
-          <w:b/>
-          <w:lang w:val="en-US"/>
-        </w:rPr>
-        <w:t>Document</w:t>
-      </w:r>
-      <w:r>
-        <w:rPr>
-          <w:rFonts w:ascii="Tahoma" w:hAnsi="Tahoma"/>
-          <w:b/>
-          <w:lang w:val="en-US"/>
-        </w:rPr>
-        <w:t xml:space="preserve"> </w:t>
-      </w:r>
-      <w:r>
-        <w:rPr>
-          <w:rFonts w:ascii="Tahoma" w:hAnsi="Tahoma"/>
-          <w:b/>
-          <w:lang w:val="en-US"/>
-        </w:rPr>
-        <w:t>identifier</w:t>
-      </w:r>
-    </w:p>
-    <w:p>
-      <w:pPr>
-        <w:spacing w:after="0" w:line="240" w:lineRule="auto"/>
-        <w:jc w:val="both"/>
-        <w:rPr>
-          <w:rFonts w:ascii="Tahoma" w:hAnsi="Tahoma"/>
-        </w:rPr>
-      </w:pPr>
-      <w:r>
-        <w:rPr>
-          <w:rFonts w:ascii="Tahoma" w:hAnsi="Tahoma"/>
-        </w:rPr>
-        <w:t xml:space="preserve">Documento de Caso de Uso </w:t>
-      </w:r>
-      <w:r>
-        <w:rPr>
-          <w:rFonts w:ascii="Tahoma" w:hAnsi="Tahoma"/>
-        </w:rPr>
-        <w:t>3</w:t>
-      </w:r>
-    </w:p>
-    <w:p>
-      <w:pPr>
-        <w:spacing w:after="0" w:line="240" w:lineRule="auto"/>
-        <w:jc w:val="both"/>
-        <w:rPr>
-          <w:rFonts w:ascii="Tahoma" w:hAnsi="Tahoma"/>
-        </w:rPr>
-      </w:pPr>
-    </w:p>
-    <w:p>
-      <w:pPr>
-        <w:spacing w:after="0" w:line="240" w:lineRule="auto"/>
-        <w:jc w:val="both"/>
-        <w:rPr>
-          <w:rFonts w:ascii="Tahoma" w:hAnsi="Tahoma"/>
-          <w:b/>
-          <w:lang w:val="en-US"/>
-        </w:rPr>
-      </w:pPr>
-      <w:r>
-        <w:rPr>
-          <w:rFonts w:ascii="Tahoma" w:hAnsi="Tahoma"/>
-          <w:b/>
-          <w:lang w:val="en-US"/>
-        </w:rPr>
-        <w:t xml:space="preserve">1.2. </w:t>
-      </w:r>
-      <w:r>
-        <w:rPr>
-          <w:rFonts w:ascii="Tahoma" w:hAnsi="Tahoma"/>
-          <w:b/>
-          <w:lang w:val="en-US"/>
-        </w:rPr>
-        <w:t>Scope</w:t>
-      </w:r>
-    </w:p>
-    <w:p>
-      <w:pPr>
-        <w:spacing w:after="0" w:line="240" w:lineRule="auto"/>
-        <w:jc w:val="both"/>
-        <w:rPr>
-          <w:rFonts w:ascii="Tahoma" w:hAnsi="Tahoma"/>
-          <w:lang w:val="en-US"/>
-        </w:rPr>
-      </w:pPr>
-    </w:p>
-    <w:p>
-      <w:pPr>
-        <w:spacing w:after="0" w:line="240" w:lineRule="auto"/>
-        <w:jc w:val="both"/>
-        <w:rPr>
-          <w:rFonts w:ascii="Tahoma" w:hAnsi="Tahoma"/>
-          <w:lang w:val="en-US"/>
-        </w:rPr>
-      </w:pPr>
-    </w:p>
-    <w:p>
-      <w:pPr>
-        <w:spacing w:after="0" w:line="240" w:lineRule="auto"/>
-        <w:jc w:val="both"/>
-        <w:rPr>
-          <w:rFonts w:ascii="Tahoma" w:hAnsi="Tahoma"/>
-          <w:b/>
-          <w:lang w:val="en-US"/>
-        </w:rPr>
-      </w:pPr>
-      <w:r>
-        <w:rPr>
-          <w:rFonts w:ascii="Tahoma" w:hAnsi="Tahoma"/>
-          <w:b/>
-          <w:lang w:val="en-US"/>
-        </w:rPr>
-        <w:t>1.3. References</w:t>
-      </w:r>
-    </w:p>
-    <w:p>
-      <w:pPr>
-        <w:spacing w:after="0" w:line="240" w:lineRule="auto"/>
-        <w:jc w:val="both"/>
-        <w:rPr>
-          <w:rFonts w:ascii="Tahoma" w:hAnsi="Tahoma"/>
-          <w:lang w:val="en-US"/>
-        </w:rPr>
-      </w:pPr>
-    </w:p>
-    <w:p>
-      <w:pPr>
-        <w:spacing w:after="0" w:line="240" w:lineRule="auto"/>
-        <w:jc w:val="both"/>
-        <w:rPr>
-          <w:rFonts w:ascii="Tahoma" w:hAnsi="Tahoma"/>
-          <w:lang w:val="en-US"/>
-        </w:rPr>
-      </w:pPr>
-    </w:p>
-    <w:p>
-      <w:pPr>
-        <w:spacing w:after="0" w:line="240" w:lineRule="auto"/>
-        <w:jc w:val="both"/>
-        <w:rPr>
-          <w:rFonts w:ascii="Tahoma" w:hAnsi="Tahoma"/>
-          <w:b/>
-          <w:lang w:val="en-US"/>
-        </w:rPr>
-      </w:pPr>
-      <w:r>
-        <w:rPr>
-          <w:rFonts w:ascii="Tahoma" w:hAnsi="Tahoma"/>
-          <w:b/>
-          <w:lang w:val="en-US"/>
-        </w:rPr>
-        <w:t>1.4. Context</w:t>
-      </w:r>
-    </w:p>
-    <w:p>
-      <w:pPr>
-        <w:spacing w:after="0" w:line="240" w:lineRule="auto"/>
-        <w:jc w:val="both"/>
-        <w:rPr>
-          <w:rFonts w:ascii="Tahoma" w:hAnsi="Tahoma"/>
-          <w:lang w:val="en-US"/>
-        </w:rPr>
-      </w:pPr>
-    </w:p>
-    <w:p>
-      <w:pPr>
-        <w:spacing w:after="0" w:line="240" w:lineRule="auto"/>
-        <w:jc w:val="both"/>
-        <w:rPr>
-          <w:rFonts w:ascii="Tahoma" w:hAnsi="Tahoma"/>
-          <w:lang w:val="en-US"/>
-        </w:rPr>
-      </w:pPr>
-    </w:p>
-    <w:p>
-      <w:pPr>
-        <w:spacing w:after="0" w:line="240" w:lineRule="auto"/>
-        <w:jc w:val="both"/>
-        <w:rPr>
-          <w:rFonts w:ascii="Tahoma" w:hAnsi="Tahoma"/>
-          <w:b/>
-          <w:lang w:val="en-US"/>
-        </w:rPr>
-      </w:pPr>
-      <w:r>
-        <w:rPr>
-          <w:rFonts w:ascii="Tahoma" w:hAnsi="Tahoma"/>
-          <w:b/>
-          <w:lang w:val="en-US"/>
-        </w:rPr>
-        <w:t>1.5. Notation for description</w:t>
-      </w:r>
-    </w:p>
-    <w:p>
-      <w:pPr>
-        <w:rPr>
-          <w:rFonts w:ascii="Tahoma" w:hAnsi="Tahoma"/>
-          <w:b/>
-          <w:lang w:val="en-US"/>
-        </w:rPr>
-      </w:pPr>
-      <w:r>
-        <w:rPr>
-          <w:rFonts w:ascii="Tahoma" w:hAnsi="Tahoma"/>
-          <w:b/>
-          <w:lang w:val="en-US"/>
-        </w:rPr>
-        <w:br w:type="page"/>
-      </w:r>
-    </w:p>
-    <w:p>
-      <w:pPr>
-        <w:spacing w:after="0" w:line="240" w:lineRule="auto"/>
-        <w:jc w:val="both"/>
-        <w:rPr>
-          <w:rFonts w:ascii="Tahoma" w:hAnsi="Tahoma"/>
-          <w:b/>
-          <w:lang w:val="en-US"/>
-        </w:rPr>
-      </w:pPr>
-      <w:r>
-        <w:rPr>
-          <w:rFonts w:ascii="Tahoma" w:hAnsi="Tahoma"/>
-          <w:b/>
-          <w:lang w:val="en-US"/>
-        </w:rPr>
-        <w:lastRenderedPageBreak/>
         <w:t>2. Details (once per test case)</w:t>
       </w:r>
     </w:p>
@@ -730,7 +567,7 @@
     </w:p>
     <w:tbl>
       <w:tblPr>
-        <w:tblStyle w:val="Tablaconcuadrcula"/>
+        <w:tblStyle w:val="TableGrid"/>
         <w:tblW w:w="0" w:type="auto"/>
         <w:tblLook w:val="04A0" w:firstRow="1" w:lastRow="0" w:firstColumn="1" w:lastColumn="0" w:noHBand="0" w:noVBand="1"/>
       </w:tblPr>
@@ -1066,7 +903,7 @@
     </w:p>
     <w:tbl>
       <w:tblPr>
-        <w:tblStyle w:val="Tablaconcuadrcula"/>
+        <w:tblStyle w:val="TableGrid"/>
         <w:tblW w:w="0" w:type="auto"/>
         <w:tblLook w:val="04A0" w:firstRow="1" w:lastRow="0" w:firstColumn="1" w:lastColumn="0" w:noHBand="0" w:noVBand="1"/>
       </w:tblPr>
@@ -1227,190 +1064,6 @@
           <w:rFonts w:ascii="Tahoma" w:hAnsi="Tahoma"/>
         </w:rPr>
       </w:pPr>
-    </w:p>
-    <w:p>
-      <w:pPr>
-        <w:spacing w:after="0" w:line="240" w:lineRule="auto"/>
-        <w:jc w:val="both"/>
-        <w:rPr>
-          <w:rFonts w:ascii="Tahoma" w:hAnsi="Tahoma"/>
-          <w:b/>
-          <w:lang w:val="en-US"/>
-        </w:rPr>
-      </w:pPr>
-      <w:r>
-        <w:rPr>
-          <w:rFonts w:ascii="Tahoma" w:hAnsi="Tahoma"/>
-          <w:b/>
-          <w:lang w:val="en-US"/>
-        </w:rPr>
-        <w:t>2.6. Special procedural requirements</w:t>
-      </w:r>
-    </w:p>
-    <w:p>
-      <w:pPr>
-        <w:spacing w:after="0" w:line="240" w:lineRule="auto"/>
-        <w:jc w:val="both"/>
-        <w:rPr>
-          <w:rFonts w:ascii="Tahoma" w:hAnsi="Tahoma"/>
-          <w:lang w:val="en-US"/>
-        </w:rPr>
-      </w:pPr>
-    </w:p>
-    <w:p>
-      <w:pPr>
-        <w:spacing w:after="0" w:line="240" w:lineRule="auto"/>
-        <w:jc w:val="both"/>
-        <w:rPr>
-          <w:rFonts w:ascii="Tahoma" w:hAnsi="Tahoma"/>
-          <w:lang w:val="en-US"/>
-        </w:rPr>
-      </w:pPr>
-    </w:p>
-    <w:p>
-      <w:pPr>
-        <w:spacing w:after="0" w:line="240" w:lineRule="auto"/>
-        <w:jc w:val="both"/>
-        <w:rPr>
-          <w:rFonts w:ascii="Tahoma" w:hAnsi="Tahoma"/>
-          <w:b/>
-          <w:lang w:val="en-US"/>
-        </w:rPr>
-      </w:pPr>
-      <w:r>
-        <w:rPr>
-          <w:rFonts w:ascii="Tahoma" w:hAnsi="Tahoma"/>
-          <w:b/>
-          <w:lang w:val="en-US"/>
-        </w:rPr>
-        <w:t xml:space="preserve">2.7. </w:t>
-      </w:r>
-      <w:proofErr w:type="spellStart"/>
-      <w:r>
-        <w:rPr>
-          <w:rFonts w:ascii="Tahoma" w:hAnsi="Tahoma"/>
-          <w:b/>
-          <w:lang w:val="en-US"/>
-        </w:rPr>
-        <w:t>Intercase</w:t>
-      </w:r>
-      <w:proofErr w:type="spellEnd"/>
-      <w:r>
-        <w:rPr>
-          <w:rFonts w:ascii="Tahoma" w:hAnsi="Tahoma"/>
-          <w:b/>
-          <w:lang w:val="en-US"/>
-        </w:rPr>
-        <w:t xml:space="preserve"> dependencies</w:t>
-      </w:r>
-    </w:p>
-    <w:p>
-      <w:pPr>
-        <w:spacing w:after="0" w:line="240" w:lineRule="auto"/>
-        <w:jc w:val="both"/>
-        <w:rPr>
-          <w:rFonts w:ascii="Tahoma" w:hAnsi="Tahoma"/>
-          <w:lang w:val="en-US"/>
-        </w:rPr>
-      </w:pPr>
-    </w:p>
-    <w:p>
-      <w:pPr>
-        <w:spacing w:after="0" w:line="240" w:lineRule="auto"/>
-        <w:jc w:val="both"/>
-        <w:rPr>
-          <w:rFonts w:ascii="Tahoma" w:hAnsi="Tahoma"/>
-          <w:lang w:val="en-US"/>
-        </w:rPr>
-      </w:pPr>
-    </w:p>
-    <w:p>
-      <w:pPr>
-        <w:spacing w:after="0" w:line="240" w:lineRule="auto"/>
-        <w:jc w:val="both"/>
-        <w:rPr>
-          <w:rFonts w:ascii="Tahoma" w:hAnsi="Tahoma"/>
-          <w:b/>
-          <w:lang w:val="en-US"/>
-        </w:rPr>
-      </w:pPr>
-      <w:r>
-        <w:rPr>
-          <w:rFonts w:ascii="Tahoma" w:hAnsi="Tahoma"/>
-          <w:b/>
-          <w:lang w:val="en-US"/>
-        </w:rPr>
-        <w:t>3. Global (once per document)</w:t>
-      </w:r>
-    </w:p>
-    <w:p>
-      <w:pPr>
-        <w:spacing w:after="0" w:line="240" w:lineRule="auto"/>
-        <w:jc w:val="both"/>
-        <w:rPr>
-          <w:rFonts w:ascii="Tahoma" w:hAnsi="Tahoma"/>
-          <w:b/>
-          <w:lang w:val="en-US"/>
-        </w:rPr>
-      </w:pPr>
-    </w:p>
-    <w:p>
-      <w:pPr>
-        <w:spacing w:after="0" w:line="240" w:lineRule="auto"/>
-        <w:jc w:val="both"/>
-        <w:rPr>
-          <w:rFonts w:ascii="Tahoma" w:hAnsi="Tahoma"/>
-          <w:b/>
-          <w:lang w:val="en-US"/>
-        </w:rPr>
-      </w:pPr>
-      <w:r>
-        <w:rPr>
-          <w:rFonts w:ascii="Tahoma" w:hAnsi="Tahoma"/>
-          <w:b/>
-          <w:lang w:val="en-US"/>
-        </w:rPr>
-        <w:t>3.1. Glossary</w:t>
-      </w:r>
-    </w:p>
-    <w:p>
-      <w:pPr>
-        <w:spacing w:after="0" w:line="240" w:lineRule="auto"/>
-        <w:jc w:val="both"/>
-        <w:rPr>
-          <w:rFonts w:ascii="Tahoma" w:hAnsi="Tahoma"/>
-          <w:lang w:val="en-US"/>
-        </w:rPr>
-      </w:pPr>
-    </w:p>
-    <w:p>
-      <w:pPr>
-        <w:spacing w:after="0" w:line="240" w:lineRule="auto"/>
-        <w:jc w:val="both"/>
-        <w:rPr>
-          <w:rFonts w:ascii="Tahoma" w:hAnsi="Tahoma"/>
-          <w:lang w:val="en-US"/>
-        </w:rPr>
-      </w:pPr>
-    </w:p>
-    <w:p>
-      <w:pPr>
-        <w:spacing w:after="0" w:line="240" w:lineRule="auto"/>
-        <w:jc w:val="both"/>
-        <w:rPr>
-          <w:rFonts w:ascii="Tahoma" w:hAnsi="Tahoma"/>
-          <w:b/>
-          <w:lang w:val="en-US"/>
-        </w:rPr>
-      </w:pPr>
-      <w:r>
-        <w:rPr>
-          <w:rFonts w:ascii="Tahoma" w:hAnsi="Tahoma"/>
-          <w:b/>
-          <w:lang w:val="en-US"/>
-        </w:rPr>
-        <w:t>3.2. Document change procedures and history</w:t>
-      </w:r>
     </w:p>
     <w:p>
       <w:pPr>
@@ -1594,13 +1247,13 @@
     <w:name w:val="Normal"/>
     <w:qFormat/>
   </w:style>
-  <w:style w:type="character" w:default="1" w:styleId="Fuentedeprrafopredeter">
+  <w:style w:type="character" w:default="1" w:styleId="DefaultParagraphFont">
     <w:name w:val="Default Paragraph Font"/>
     <w:uiPriority w:val="1"/>
     <w:semiHidden/>
     <w:unhideWhenUsed/>
   </w:style>
-  <w:style w:type="table" w:default="1" w:styleId="Tablanormal">
+  <w:style w:type="table" w:default="1" w:styleId="TableNormal">
     <w:name w:val="Normal Table"/>
     <w:uiPriority w:val="99"/>
     <w:semiHidden/>
@@ -1615,13 +1268,13 @@
       </w:tblCellMar>
     </w:tblPr>
   </w:style>
-  <w:style w:type="numbering" w:default="1" w:styleId="Sinlista">
+  <w:style w:type="numbering" w:default="1" w:styleId="NoList">
     <w:name w:val="No List"/>
     <w:uiPriority w:val="99"/>
     <w:semiHidden/>
     <w:unhideWhenUsed/>
   </w:style>
-  <w:style w:type="paragraph" w:styleId="Prrafodelista">
+  <w:style w:type="paragraph" w:styleId="ListParagraph">
     <w:name w:val="List Paragraph"/>
     <w:basedOn w:val="Normal"/>
     <w:uiPriority w:val="34"/>
@@ -1632,9 +1285,9 @@
       <w:contextualSpacing/>
     </w:pPr>
   </w:style>
-  <w:style w:type="table" w:styleId="Tablaconcuadrcula">
+  <w:style w:type="table" w:styleId="TableGrid">
     <w:name w:val="Table Grid"/>
-    <w:basedOn w:val="Tablanormal"/>
+    <w:basedOn w:val="TableNormal"/>
     <w:uiPriority w:val="59"/>
     <w:rsid w:val="00B4505C"/>
     <w:pPr>
@@ -1821,13 +1474,13 @@
     <w:name w:val="Normal"/>
     <w:qFormat/>
   </w:style>
-  <w:style w:type="character" w:default="1" w:styleId="Fuentedeprrafopredeter">
+  <w:style w:type="character" w:default="1" w:styleId="DefaultParagraphFont">
     <w:name w:val="Default Paragraph Font"/>
     <w:uiPriority w:val="1"/>
     <w:semiHidden/>
     <w:unhideWhenUsed/>
   </w:style>
-  <w:style w:type="table" w:default="1" w:styleId="Tablanormal">
+  <w:style w:type="table" w:default="1" w:styleId="TableNormal">
     <w:name w:val="Normal Table"/>
     <w:uiPriority w:val="99"/>
     <w:semiHidden/>
@@ -1842,13 +1495,13 @@
       </w:tblCellMar>
     </w:tblPr>
   </w:style>
-  <w:style w:type="numbering" w:default="1" w:styleId="Sinlista">
+  <w:style w:type="numbering" w:default="1" w:styleId="NoList">
     <w:name w:val="No List"/>
     <w:uiPriority w:val="99"/>
     <w:semiHidden/>
     <w:unhideWhenUsed/>
   </w:style>
-  <w:style w:type="paragraph" w:styleId="Prrafodelista">
+  <w:style w:type="paragraph" w:styleId="ListParagraph">
     <w:name w:val="List Paragraph"/>
     <w:basedOn w:val="Normal"/>
     <w:uiPriority w:val="34"/>
@@ -1859,9 +1512,9 @@
       <w:contextualSpacing/>
     </w:pPr>
   </w:style>
-  <w:style w:type="table" w:styleId="Tablaconcuadrcula">
+  <w:style w:type="table" w:styleId="TableGrid">
     <w:name w:val="Table Grid"/>
-    <w:basedOn w:val="Tablanormal"/>
+    <w:basedOn w:val="TableNormal"/>
     <w:uiPriority w:val="59"/>
     <w:rsid w:val="00B4505C"/>
     <w:pPr>
@@ -2178,7 +1831,7 @@
 </file>
 
 <file path=customXml/itemProps1.xml><?xml version="1.0" encoding="utf-8"?>
-<ds:datastoreItem xmlns:ds="http://schemas.openxmlformats.org/officeDocument/2006/customXml" ds:itemID="{EEA81F8B-B4A6-431C-987B-509FA6C6AE60}">
+<ds:datastoreItem xmlns:ds="http://schemas.openxmlformats.org/officeDocument/2006/customXml" ds:itemID="{248DB2E4-2282-4214-B46D-0F9C621E3427}">
   <ds:schemaRefs>
     <ds:schemaRef ds:uri="http://schemas.openxmlformats.org/officeDocument/2006/bibliography"/>
   </ds:schemaRefs>

</xml_diff>